<commit_message>
Update the phenotype_microbiome file
</commit_message>
<xml_diff>
--- a/comp_animal_disease_algorithm_20230518.docx
+++ b/comp_animal_disease_algorithm_20230518.docx
@@ -257,15 +257,7 @@
         <w:t>t</w:t>
       </w:r>
       <w:r>
-        <w:t>xt</w:t>
-      </w:r>
-      <w:proofErr w:type="gramStart"/>
-      <w:r>
-        <w:t>, .std</w:t>
-      </w:r>
-      <w:proofErr w:type="gramEnd"/>
-      <w:r>
-        <w:t xml:space="preserve">, </w:t>
+        <w:t xml:space="preserve">xt, .std, </w:t>
       </w:r>
       <w:proofErr w:type="spellStart"/>
       <w:r>
@@ -359,7 +351,6 @@
         <w:pStyle w:val="a3"/>
         <w:ind w:leftChars="0" w:left="760"/>
         <w:rPr>
-          <w:rFonts w:hint="eastAsia"/>
           <w:b/>
         </w:rPr>
       </w:pPr>
@@ -422,21 +413,13 @@
             <w:rStyle w:val="a7"/>
             <w:b/>
           </w:rPr>
-          <w:t>https://github.com/Gyungbu/comp_animal_disease</w:t>
-        </w:r>
-        <w:r>
-          <w:rPr>
-            <w:rStyle w:val="a7"/>
-            <w:b/>
-          </w:rPr>
-          <w:t>/</w:t>
+          <w:t>https://github.com/Gyungbu/comp_animal_disease/</w:t>
         </w:r>
       </w:hyperlink>
     </w:p>
     <w:p>
       <w:pPr>
         <w:rPr>
-          <w:rFonts w:hint="eastAsia"/>
           <w:b/>
         </w:rPr>
       </w:pPr>
@@ -487,7 +470,6 @@
         </w:numPr>
         <w:ind w:leftChars="0"/>
         <w:rPr>
-          <w:rFonts w:hint="eastAsia"/>
           <w:bCs/>
         </w:rPr>
       </w:pPr>
@@ -599,18 +581,7 @@
         <w:ind w:leftChars="0"/>
       </w:pPr>
       <w:r>
-        <w:t>/input/phenotype_microbiome_{</w:t>
-      </w:r>
-      <w:proofErr w:type="gramStart"/>
-      <w:r>
-        <w:t>self.species</w:t>
-      </w:r>
-      <w:proofErr w:type="gramEnd"/>
-      <w:r>
-        <w:t>}.xlsx</w:t>
-      </w:r>
-      <w:r>
-        <w:t xml:space="preserve"> </w:t>
+        <w:t xml:space="preserve">/input/phenotype_microbiome_{self.species}.xlsx </w:t>
       </w:r>
       <w:r>
         <w:t xml:space="preserve">– </w:t>
@@ -638,15 +609,7 @@
         <w:ind w:leftChars="0"/>
       </w:pPr>
       <w:r>
-        <w:t>/input/healthy_profile_{</w:t>
-      </w:r>
-      <w:proofErr w:type="gramStart"/>
-      <w:r>
-        <w:t>self.species</w:t>
-      </w:r>
-      <w:proofErr w:type="gramEnd"/>
-      <w:r>
-        <w:t>}.xlsx</w:t>
+        <w:t>/input/healthy_profile_{self.species}.xlsx</w:t>
       </w:r>
       <w:r>
         <w:t xml:space="preserve"> – </w:t>
@@ -677,24 +640,10 @@
         <w:ind w:leftChars="0"/>
       </w:pPr>
       <w:r>
-        <w:t>/input/comp_mrs_{</w:t>
-      </w:r>
-      <w:proofErr w:type="gramStart"/>
-      <w:r>
-        <w:t>self.species</w:t>
-      </w:r>
-      <w:proofErr w:type="gramEnd"/>
-      <w:r>
-        <w:t>}.xlsx</w:t>
-      </w:r>
-      <w:r>
-        <w:t xml:space="preserve"> </w:t>
-      </w:r>
-      <w:r>
-        <w:t>–</w:t>
-      </w:r>
-      <w:r>
-        <w:t xml:space="preserve"> </w:t>
+        <w:t>/input/comp_mrs_{self.species}.xlsx</w:t>
+      </w:r>
+      <w:r>
+        <w:t xml:space="preserve"> – </w:t>
       </w:r>
       <w:r>
         <w:t>dog: 170</w:t>
@@ -868,16 +817,7 @@
                         <w:rPr>
                           <w:rFonts w:ascii="Cambria Math" w:hAnsi="Cambria Math"/>
                         </w:rPr>
-                        <m:t>l</m:t>
-                      </m:r>
-                      <m:r>
-                        <m:rPr>
-                          <m:sty m:val="p"/>
-                        </m:rPr>
-                        <w:rPr>
-                          <w:rFonts w:ascii="Cambria Math" w:hAnsi="Cambria Math"/>
-                        </w:rPr>
-                        <m:t>og</m:t>
+                        <m:t>log</m:t>
                       </m:r>
                     </m:fName>
                     <m:e>
@@ -1047,21 +987,7 @@
         <w:rPr>
           <w:color w:val="002060"/>
         </w:rPr>
-        <w:t xml:space="preserve">The number of </w:t>
-      </w:r>
-      <w:proofErr w:type="gramStart"/>
-      <w:r>
-        <w:rPr>
-          <w:color w:val="002060"/>
-        </w:rPr>
-        <w:t>microbiome</w:t>
-      </w:r>
-      <w:proofErr w:type="gramEnd"/>
-      <w:r>
-        <w:rPr>
-          <w:color w:val="002060"/>
-        </w:rPr>
-        <w:t xml:space="preserve"> associated with a specific disease</w:t>
+        <w:t>The number of microbiome associated with a specific disease</w:t>
       </w:r>
     </w:p>
     <w:p>
@@ -1176,13 +1102,7 @@
             <w:rPr>
               <w:rFonts w:ascii="Cambria Math" w:hAnsi="Cambria Math"/>
             </w:rPr>
-            <m:t>Dysbiosis</m:t>
-          </m:r>
-          <m:r>
-            <w:rPr>
-              <w:rFonts w:ascii="Cambria Math" w:hAnsi="Cambria Math"/>
-            </w:rPr>
-            <m:t xml:space="preserve">= </m:t>
+            <m:t xml:space="preserve">Dysbiosis= </m:t>
           </m:r>
           <m:nary>
             <m:naryPr>
@@ -1597,14 +1517,12 @@
         </w:rPr>
         <w:t xml:space="preserve">The number of </w:t>
       </w:r>
-      <w:proofErr w:type="gramStart"/>
       <w:r>
         <w:rPr>
           <w:color w:val="002060"/>
         </w:rPr>
         <w:t>microbiome</w:t>
       </w:r>
-      <w:proofErr w:type="gramEnd"/>
       <w:r>
         <w:rPr>
           <w:color w:val="002060"/>
@@ -1667,14 +1585,12 @@
         </w:rPr>
         <w:t xml:space="preserve">The number of </w:t>
       </w:r>
-      <w:proofErr w:type="gramStart"/>
       <w:r>
         <w:rPr>
           <w:color w:val="002060"/>
         </w:rPr>
         <w:t>microbiome</w:t>
       </w:r>
-      <w:proofErr w:type="gramEnd"/>
       <w:r>
         <w:rPr>
           <w:color w:val="002060"/>
@@ -1691,13 +1607,7 @@
         <w:rPr>
           <w:color w:val="002060"/>
         </w:rPr>
-        <w:t xml:space="preserve"> </w:t>
-      </w:r>
-      <w:r>
-        <w:rPr>
-          <w:color w:val="002060"/>
-        </w:rPr>
-        <w:t xml:space="preserve">among </w:t>
+        <w:t xml:space="preserve"> among </w:t>
       </w:r>
       <w:r>
         <w:rPr>
@@ -1776,13 +1686,7 @@
             <w:rPr>
               <w:rFonts w:ascii="Cambria Math" w:hAnsi="Cambria Math"/>
             </w:rPr>
-            <m:t>HD</m:t>
-          </m:r>
-          <m:r>
-            <w:rPr>
-              <w:rFonts w:ascii="Cambria Math" w:hAnsi="Cambria Math"/>
-            </w:rPr>
-            <m:t xml:space="preserve">= </m:t>
+            <m:t xml:space="preserve">HD= </m:t>
           </m:r>
           <m:rad>
             <m:radPr>
@@ -1812,13 +1716,7 @@
                     <w:rPr>
                       <w:rFonts w:ascii="Cambria Math" w:hAnsi="Cambria Math"/>
                     </w:rPr>
-                    <m:t>i=</m:t>
-                  </m:r>
-                  <m:r>
-                    <w:rPr>
-                      <w:rFonts w:ascii="Cambria Math" w:hAnsi="Cambria Math"/>
-                    </w:rPr>
-                    <m:t>0</m:t>
+                    <m:t>i=0</m:t>
                   </m:r>
                 </m:sub>
                 <m:sup>
@@ -2085,13 +1983,7 @@
         <w:rPr>
           <w:color w:val="002060"/>
         </w:rPr>
-        <w:t xml:space="preserve"> of </w:t>
-      </w:r>
-      <w:r>
-        <w:rPr>
-          <w:color w:val="002060"/>
-        </w:rPr>
-        <w:t xml:space="preserve">sample </w:t>
+        <w:t xml:space="preserve"> of sample </w:t>
       </w:r>
       <w:r>
         <w:rPr>
@@ -2146,21 +2038,7 @@
         <w:rPr>
           <w:color w:val="002060"/>
         </w:rPr>
-        <w:t xml:space="preserve">The number of </w:t>
-      </w:r>
-      <w:proofErr w:type="gramStart"/>
-      <w:r>
-        <w:rPr>
-          <w:color w:val="002060"/>
-        </w:rPr>
-        <w:t>microbiome</w:t>
-      </w:r>
-      <w:proofErr w:type="gramEnd"/>
-      <w:r>
-        <w:rPr>
-          <w:color w:val="002060"/>
-        </w:rPr>
-        <w:t xml:space="preserve"> </w:t>
+        <w:t xml:space="preserve">The number of microbiome </w:t>
       </w:r>
       <w:r>
         <w:rPr>
@@ -2212,19 +2090,7 @@
             <w:rPr>
               <w:rFonts w:ascii="Cambria Math" w:hAnsi="Cambria Math"/>
             </w:rPr>
-            <m:t>Total Score</m:t>
-          </m:r>
-          <m:r>
-            <w:rPr>
-              <w:rFonts w:ascii="Cambria Math" w:hAnsi="Cambria Math"/>
-            </w:rPr>
-            <m:t xml:space="preserve">= </m:t>
-          </m:r>
-          <m:r>
-            <w:rPr>
-              <w:rFonts w:ascii="Cambria Math" w:hAnsi="Cambria Math"/>
-            </w:rPr>
-            <m:t>Diversity-Healthy Distance-Dysbiosis</m:t>
+            <m:t>Total Score= Diversity-Healthy Distance-Dysbiosis</m:t>
           </m:r>
         </m:oMath>
       </m:oMathPara>
@@ -2335,15 +2201,7 @@
         <w:t xml:space="preserve">을 기존 </w:t>
       </w:r>
       <w:r>
-        <w:t>/input/comp_mrs_{</w:t>
-      </w:r>
-      <w:proofErr w:type="gramStart"/>
-      <w:r>
-        <w:t>self.species</w:t>
-      </w:r>
-      <w:proofErr w:type="gramEnd"/>
-      <w:r>
-        <w:t>}.xlsx</w:t>
+        <w:t>/input/comp_mrs_{self.species}.xlsx</w:t>
       </w:r>
       <w:r>
         <w:t xml:space="preserve"> </w:t>
@@ -2357,19 +2215,11 @@
       <w:r>
         <w:t xml:space="preserve">Percentile Rank </w:t>
       </w:r>
-      <w:proofErr w:type="spellStart"/>
-      <w:r>
-        <w:rPr>
-          <w:rFonts w:hint="eastAsia"/>
-        </w:rPr>
-        <w:t>를</w:t>
-      </w:r>
-      <w:proofErr w:type="spellEnd"/>
-      <w:r>
-        <w:rPr>
-          <w:rFonts w:hint="eastAsia"/>
-        </w:rPr>
-        <w:t xml:space="preserve"> 계산</w:t>
+      <w:r>
+        <w:rPr>
+          <w:rFonts w:hint="eastAsia"/>
+        </w:rPr>
+        <w:t>를 계산</w:t>
       </w:r>
     </w:p>
     <w:p>
@@ -2407,25 +2257,7 @@
             <w:rPr>
               <w:rFonts w:ascii="Cambria Math" w:hAnsi="Cambria Math"/>
             </w:rPr>
-            <m:t>MRS</m:t>
-          </m:r>
-          <m:r>
-            <w:rPr>
-              <w:rFonts w:ascii="Cambria Math" w:hAnsi="Cambria Math"/>
-            </w:rPr>
-            <m:t>_PR</m:t>
-          </m:r>
-          <m:r>
-            <w:rPr>
-              <w:rFonts w:ascii="Cambria Math" w:hAnsi="Cambria Math"/>
-            </w:rPr>
-            <m:t xml:space="preserve">= </m:t>
-          </m:r>
-          <m:r>
-            <w:rPr>
-              <w:rFonts w:ascii="Cambria Math" w:hAnsi="Cambria Math"/>
-            </w:rPr>
-            <m:t>POS</m:t>
+            <m:t>MRS_PR= POS</m:t>
           </m:r>
           <m:d>
             <m:dPr>
@@ -2437,6 +2269,12 @@
               </m:ctrlPr>
             </m:dPr>
             <m:e>
+              <m:r>
+                <w:rPr>
+                  <w:rFonts w:ascii="Cambria Math" w:hAnsi="Cambria Math"/>
+                </w:rPr>
+                <m:t>-</m:t>
+              </m:r>
               <m:f>
                 <m:fPr>
                   <m:ctrlPr>
@@ -2596,25 +2434,7 @@
             <w:rPr>
               <w:rFonts w:ascii="Cambria Math" w:hAnsi="Cambria Math"/>
             </w:rPr>
-            <m:t>Dysbiosis</m:t>
-          </m:r>
-          <m:r>
-            <w:rPr>
-              <w:rFonts w:ascii="Cambria Math" w:hAnsi="Cambria Math"/>
-            </w:rPr>
-            <m:t>_PR</m:t>
-          </m:r>
-          <m:r>
-            <w:rPr>
-              <w:rFonts w:ascii="Cambria Math" w:hAnsi="Cambria Math"/>
-            </w:rPr>
-            <m:t xml:space="preserve">= </m:t>
-          </m:r>
-          <m:r>
-            <w:rPr>
-              <w:rFonts w:ascii="Cambria Math" w:hAnsi="Cambria Math"/>
-            </w:rPr>
-            <m:t>POS</m:t>
+            <m:t>Dysbiosis_PR= POS</m:t>
           </m:r>
           <m:d>
             <m:dPr>
@@ -2626,206 +2446,226 @@
               </m:ctrlPr>
             </m:dPr>
             <m:e>
-              <m:nary>
-                <m:naryPr>
-                  <m:chr m:val="∑"/>
-                  <m:limLoc m:val="undOvr"/>
+              <m:r>
+                <w:rPr>
+                  <w:rFonts w:ascii="Cambria Math" w:hAnsi="Cambria Math"/>
+                </w:rPr>
+                <m:t>-</m:t>
+              </m:r>
+              <m:d>
+                <m:dPr>
+                  <m:begChr m:val="["/>
+                  <m:endChr m:val="]"/>
                   <m:ctrlPr>
                     <w:rPr>
                       <w:rFonts w:ascii="Cambria Math" w:hAnsi="Cambria Math"/>
                       <w:i/>
                     </w:rPr>
                   </m:ctrlPr>
-                </m:naryPr>
-                <m:sub>
-                  <m:r>
-                    <w:rPr>
-                      <w:rFonts w:ascii="Cambria Math" w:hAnsi="Cambria Math"/>
-                    </w:rPr>
-                    <m:t>i=1</m:t>
-                  </m:r>
-                </m:sub>
-                <m:sup>
-                  <m:r>
-                    <w:rPr>
-                      <w:rFonts w:ascii="Cambria Math" w:hAnsi="Cambria Math"/>
-                    </w:rPr>
-                    <m:t>N</m:t>
-                  </m:r>
-                </m:sup>
+                </m:dPr>
                 <m:e>
-                  <m:func>
-                    <m:funcPr>
+                  <m:nary>
+                    <m:naryPr>
+                      <m:chr m:val="∑"/>
+                      <m:limLoc m:val="undOvr"/>
                       <m:ctrlPr>
                         <w:rPr>
                           <w:rFonts w:ascii="Cambria Math" w:hAnsi="Cambria Math"/>
                           <w:i/>
                         </w:rPr>
                       </m:ctrlPr>
-                    </m:funcPr>
-                    <m:fName>
+                    </m:naryPr>
+                    <m:sub>
                       <m:r>
-                        <m:rPr>
-                          <m:sty m:val="p"/>
-                        </m:rPr>
                         <w:rPr>
                           <w:rFonts w:ascii="Cambria Math" w:hAnsi="Cambria Math"/>
                         </w:rPr>
-                        <m:t>log</m:t>
+                        <m:t>i=1</m:t>
                       </m:r>
-                    </m:fName>
+                    </m:sub>
+                    <m:sup>
+                      <m:r>
+                        <w:rPr>
+                          <w:rFonts w:ascii="Cambria Math" w:hAnsi="Cambria Math"/>
+                        </w:rPr>
+                        <m:t>N</m:t>
+                      </m:r>
+                    </m:sup>
                     <m:e>
-                      <m:d>
-                        <m:dPr>
+                      <m:func>
+                        <m:funcPr>
                           <m:ctrlPr>
                             <w:rPr>
                               <w:rFonts w:ascii="Cambria Math" w:hAnsi="Cambria Math"/>
                               <w:i/>
                             </w:rPr>
                           </m:ctrlPr>
-                        </m:dPr>
-                        <m:e>
+                        </m:funcPr>
+                        <m:fName>
                           <m:r>
+                            <m:rPr>
+                              <m:sty m:val="p"/>
+                            </m:rPr>
                             <w:rPr>
                               <w:rFonts w:ascii="Cambria Math" w:hAnsi="Cambria Math"/>
                             </w:rPr>
-                            <m:t>1+100*</m:t>
+                            <m:t>log</m:t>
                           </m:r>
-                          <m:sSub>
-                            <m:sSubPr>
+                        </m:fName>
+                        <m:e>
+                          <m:d>
+                            <m:dPr>
                               <m:ctrlPr>
                                 <w:rPr>
                                   <w:rFonts w:ascii="Cambria Math" w:hAnsi="Cambria Math"/>
                                   <w:i/>
                                 </w:rPr>
                               </m:ctrlPr>
-                            </m:sSubPr>
+                            </m:dPr>
                             <m:e>
                               <m:r>
                                 <w:rPr>
                                   <w:rFonts w:ascii="Cambria Math" w:hAnsi="Cambria Math"/>
                                 </w:rPr>
-                                <m:t>x</m:t>
+                                <m:t>1+100*</m:t>
                               </m:r>
+                              <m:sSub>
+                                <m:sSubPr>
+                                  <m:ctrlPr>
+                                    <w:rPr>
+                                      <w:rFonts w:ascii="Cambria Math" w:hAnsi="Cambria Math"/>
+                                      <w:i/>
+                                    </w:rPr>
+                                  </m:ctrlPr>
+                                </m:sSubPr>
+                                <m:e>
+                                  <m:r>
+                                    <w:rPr>
+                                      <w:rFonts w:ascii="Cambria Math" w:hAnsi="Cambria Math"/>
+                                    </w:rPr>
+                                    <m:t>x</m:t>
+                                  </m:r>
+                                </m:e>
+                                <m:sub>
+                                  <m:r>
+                                    <w:rPr>
+                                      <w:rFonts w:ascii="Cambria Math" w:hAnsi="Cambria Math"/>
+                                    </w:rPr>
+                                    <m:t>harmful, i</m:t>
+                                  </m:r>
+                                </m:sub>
+                              </m:sSub>
                             </m:e>
-                            <m:sub>
-                              <m:r>
-                                <w:rPr>
-                                  <w:rFonts w:ascii="Cambria Math" w:hAnsi="Cambria Math"/>
-                                </w:rPr>
-                                <m:t>harmful, i</m:t>
-                              </m:r>
-                            </m:sub>
-                          </m:sSub>
+                          </m:d>
                         </m:e>
-                      </m:d>
+                      </m:func>
                     </m:e>
-                  </m:func>
-                </m:e>
-              </m:nary>
-              <m:r>
-                <w:rPr>
-                  <w:rFonts w:ascii="Cambria Math" w:hAnsi="Cambria Math"/>
-                </w:rPr>
-                <m:t>-</m:t>
-              </m:r>
-              <m:nary>
-                <m:naryPr>
-                  <m:chr m:val="∑"/>
-                  <m:limLoc m:val="undOvr"/>
-                  <m:ctrlPr>
-                    <w:rPr>
-                      <w:rFonts w:ascii="Cambria Math" w:hAnsi="Cambria Math"/>
-                      <w:i/>
-                    </w:rPr>
-                  </m:ctrlPr>
-                </m:naryPr>
-                <m:sub>
+                  </m:nary>
                   <m:r>
                     <w:rPr>
                       <w:rFonts w:ascii="Cambria Math" w:hAnsi="Cambria Math"/>
                     </w:rPr>
-                    <m:t>j=1</m:t>
+                    <m:t>-</m:t>
                   </m:r>
-                </m:sub>
-                <m:sup>
-                  <m:r>
-                    <w:rPr>
-                      <w:rFonts w:ascii="Cambria Math" w:hAnsi="Cambria Math"/>
-                    </w:rPr>
-                    <m:t>M</m:t>
-                  </m:r>
-                </m:sup>
-                <m:e>
-                  <m:func>
-                    <m:funcPr>
+                  <m:nary>
+                    <m:naryPr>
+                      <m:chr m:val="∑"/>
+                      <m:limLoc m:val="undOvr"/>
                       <m:ctrlPr>
                         <w:rPr>
                           <w:rFonts w:ascii="Cambria Math" w:hAnsi="Cambria Math"/>
                           <w:i/>
                         </w:rPr>
                       </m:ctrlPr>
-                    </m:funcPr>
-                    <m:fName>
+                    </m:naryPr>
+                    <m:sub>
                       <m:r>
-                        <m:rPr>
-                          <m:sty m:val="p"/>
-                        </m:rPr>
                         <w:rPr>
                           <w:rFonts w:ascii="Cambria Math" w:hAnsi="Cambria Math"/>
                         </w:rPr>
-                        <m:t>log</m:t>
+                        <m:t>j=1</m:t>
                       </m:r>
-                    </m:fName>
+                    </m:sub>
+                    <m:sup>
+                      <m:r>
+                        <w:rPr>
+                          <w:rFonts w:ascii="Cambria Math" w:hAnsi="Cambria Math"/>
+                        </w:rPr>
+                        <m:t>M</m:t>
+                      </m:r>
+                    </m:sup>
                     <m:e>
-                      <m:d>
-                        <m:dPr>
+                      <m:func>
+                        <m:funcPr>
                           <m:ctrlPr>
                             <w:rPr>
                               <w:rFonts w:ascii="Cambria Math" w:hAnsi="Cambria Math"/>
                               <w:i/>
                             </w:rPr>
                           </m:ctrlPr>
-                        </m:dPr>
-                        <m:e>
+                        </m:funcPr>
+                        <m:fName>
                           <m:r>
+                            <m:rPr>
+                              <m:sty m:val="p"/>
+                            </m:rPr>
                             <w:rPr>
                               <w:rFonts w:ascii="Cambria Math" w:hAnsi="Cambria Math"/>
                             </w:rPr>
-                            <m:t>1+100*</m:t>
+                            <m:t>log</m:t>
                           </m:r>
-                          <m:sSub>
-                            <m:sSubPr>
+                        </m:fName>
+                        <m:e>
+                          <m:d>
+                            <m:dPr>
                               <m:ctrlPr>
                                 <w:rPr>
                                   <w:rFonts w:ascii="Cambria Math" w:hAnsi="Cambria Math"/>
                                   <w:i/>
                                 </w:rPr>
                               </m:ctrlPr>
-                            </m:sSubPr>
+                            </m:dPr>
                             <m:e>
                               <m:r>
                                 <w:rPr>
                                   <w:rFonts w:ascii="Cambria Math" w:hAnsi="Cambria Math"/>
                                 </w:rPr>
-                                <m:t>x</m:t>
+                                <m:t>1+100*</m:t>
                               </m:r>
+                              <m:sSub>
+                                <m:sSubPr>
+                                  <m:ctrlPr>
+                                    <w:rPr>
+                                      <w:rFonts w:ascii="Cambria Math" w:hAnsi="Cambria Math"/>
+                                      <w:i/>
+                                    </w:rPr>
+                                  </m:ctrlPr>
+                                </m:sSubPr>
+                                <m:e>
+                                  <m:r>
+                                    <w:rPr>
+                                      <w:rFonts w:ascii="Cambria Math" w:hAnsi="Cambria Math"/>
+                                    </w:rPr>
+                                    <m:t>x</m:t>
+                                  </m:r>
+                                </m:e>
+                                <m:sub>
+                                  <m:r>
+                                    <w:rPr>
+                                      <w:rFonts w:ascii="Cambria Math" w:hAnsi="Cambria Math"/>
+                                    </w:rPr>
+                                    <m:t>beneficial, j</m:t>
+                                  </m:r>
+                                </m:sub>
+                              </m:sSub>
                             </m:e>
-                            <m:sub>
-                              <m:r>
-                                <w:rPr>
-                                  <w:rFonts w:ascii="Cambria Math" w:hAnsi="Cambria Math"/>
-                                </w:rPr>
-                                <m:t>beneficial, j</m:t>
-                              </m:r>
-                            </m:sub>
-                          </m:sSub>
+                          </m:d>
                         </m:e>
-                      </m:d>
+                      </m:func>
                     </m:e>
-                  </m:func>
+                  </m:nary>
                 </m:e>
-              </m:nary>
+              </m:d>
             </m:e>
           </m:d>
         </m:oMath>
@@ -2842,25 +2682,7 @@
             <w:rPr>
               <w:rFonts w:ascii="Cambria Math" w:hAnsi="Cambria Math"/>
             </w:rPr>
-            <m:t>HD</m:t>
-          </m:r>
-          <m:r>
-            <w:rPr>
-              <w:rFonts w:ascii="Cambria Math" w:hAnsi="Cambria Math"/>
-            </w:rPr>
-            <m:t>_PR</m:t>
-          </m:r>
-          <m:r>
-            <w:rPr>
-              <w:rFonts w:ascii="Cambria Math" w:hAnsi="Cambria Math"/>
-            </w:rPr>
-            <m:t xml:space="preserve">= </m:t>
-          </m:r>
-          <m:r>
-            <w:rPr>
-              <w:rFonts w:ascii="Cambria Math" w:hAnsi="Cambria Math"/>
-            </w:rPr>
-            <m:t>POS</m:t>
+            <m:t>HD_PR= POS</m:t>
           </m:r>
           <m:d>
             <m:dPr>
@@ -2872,6 +2694,12 @@
               </m:ctrlPr>
             </m:dPr>
             <m:e>
+              <m:r>
+                <w:rPr>
+                  <w:rFonts w:ascii="Cambria Math" w:hAnsi="Cambria Math"/>
+                </w:rPr>
+                <m:t>-</m:t>
+              </m:r>
               <m:rad>
                 <m:radPr>
                   <m:degHide m:val="1"/>
@@ -2900,13 +2728,7 @@
                         <w:rPr>
                           <w:rFonts w:ascii="Cambria Math" w:hAnsi="Cambria Math"/>
                         </w:rPr>
-                        <m:t>i=</m:t>
-                      </m:r>
-                      <m:r>
-                        <w:rPr>
-                          <w:rFonts w:ascii="Cambria Math" w:hAnsi="Cambria Math"/>
-                        </w:rPr>
-                        <m:t>0</m:t>
+                        <m:t>i=0</m:t>
                       </m:r>
                     </m:sub>
                     <m:sup>
@@ -3028,19 +2850,7 @@
             <w:rPr>
               <w:rFonts w:ascii="Cambria Math" w:hAnsi="Cambria Math"/>
             </w:rPr>
-            <m:t>D</m:t>
-          </m:r>
-          <m:r>
-            <w:rPr>
-              <w:rFonts w:ascii="Cambria Math" w:hAnsi="Cambria Math"/>
-            </w:rPr>
-            <m:t>iversity</m:t>
-          </m:r>
-          <m:r>
-            <w:rPr>
-              <w:rFonts w:ascii="Cambria Math" w:hAnsi="Cambria Math"/>
-            </w:rPr>
-            <m:t>_PR= POS</m:t>
+            <m:t>Diversity_PR= POS</m:t>
           </m:r>
           <m:d>
             <m:dPr>
@@ -3058,51 +2868,80 @@
                 </w:rPr>
                 <m:t>-</m:t>
               </m:r>
-              <m:rad>
-                <m:radPr>
-                  <m:degHide m:val="1"/>
+              <m:nary>
+                <m:naryPr>
+                  <m:chr m:val="∑"/>
+                  <m:limLoc m:val="undOvr"/>
                   <m:ctrlPr>
                     <w:rPr>
                       <w:rFonts w:ascii="Cambria Math" w:hAnsi="Cambria Math"/>
                       <w:i/>
                     </w:rPr>
                   </m:ctrlPr>
-                </m:radPr>
-                <m:deg/>
+                </m:naryPr>
+                <m:sub>
+                  <m:r>
+                    <w:rPr>
+                      <w:rFonts w:ascii="Cambria Math" w:hAnsi="Cambria Math"/>
+                    </w:rPr>
+                    <m:t>i=0</m:t>
+                  </m:r>
+                </m:sub>
+                <m:sup>
+                  <m:r>
+                    <w:rPr>
+                      <w:rFonts w:ascii="Cambria Math" w:hAnsi="Cambria Math"/>
+                    </w:rPr>
+                    <m:t>N</m:t>
+                  </m:r>
+                </m:sup>
                 <m:e>
-                  <m:nary>
-                    <m:naryPr>
-                      <m:chr m:val="∑"/>
-                      <m:limLoc m:val="undOvr"/>
+                  <m:sSub>
+                    <m:sSubPr>
                       <m:ctrlPr>
                         <w:rPr>
                           <w:rFonts w:ascii="Cambria Math" w:hAnsi="Cambria Math"/>
                           <w:i/>
                         </w:rPr>
                       </m:ctrlPr>
-                    </m:naryPr>
+                    </m:sSubPr>
+                    <m:e>
+                      <m:r>
+                        <w:rPr>
+                          <w:rFonts w:ascii="Cambria Math" w:hAnsi="Cambria Math"/>
+                        </w:rPr>
+                        <m:t>x</m:t>
+                      </m:r>
+                    </m:e>
                     <m:sub>
                       <m:r>
                         <w:rPr>
                           <w:rFonts w:ascii="Cambria Math" w:hAnsi="Cambria Math"/>
                         </w:rPr>
-                        <m:t>i=</m:t>
+                        <m:t>i</m:t>
                       </m:r>
+                    </m:sub>
+                  </m:sSub>
+                  <m:func>
+                    <m:funcPr>
+                      <m:ctrlPr>
+                        <w:rPr>
+                          <w:rFonts w:ascii="Cambria Math" w:hAnsi="Cambria Math"/>
+                          <w:i/>
+                        </w:rPr>
+                      </m:ctrlPr>
+                    </m:funcPr>
+                    <m:fName>
                       <m:r>
+                        <m:rPr>
+                          <m:sty m:val="p"/>
+                        </m:rPr>
                         <w:rPr>
                           <w:rFonts w:ascii="Cambria Math" w:hAnsi="Cambria Math"/>
                         </w:rPr>
-                        <m:t>0</m:t>
+                        <m:t>ln</m:t>
                       </m:r>
-                    </m:sub>
-                    <m:sup>
-                      <m:r>
-                        <w:rPr>
-                          <w:rFonts w:ascii="Cambria Math" w:hAnsi="Cambria Math"/>
-                        </w:rPr>
-                        <m:t>N</m:t>
-                      </m:r>
-                    </m:sup>
+                    </m:fName>
                     <m:e>
                       <m:sSub>
                         <m:sSubPr>
@@ -3130,59 +2969,10 @@
                           </m:r>
                         </m:sub>
                       </m:sSub>
-                      <m:func>
-                        <m:funcPr>
-                          <m:ctrlPr>
-                            <w:rPr>
-                              <w:rFonts w:ascii="Cambria Math" w:hAnsi="Cambria Math"/>
-                              <w:i/>
-                            </w:rPr>
-                          </m:ctrlPr>
-                        </m:funcPr>
-                        <m:fName>
-                          <m:r>
-                            <m:rPr>
-                              <m:sty m:val="p"/>
-                            </m:rPr>
-                            <w:rPr>
-                              <w:rFonts w:ascii="Cambria Math" w:hAnsi="Cambria Math"/>
-                            </w:rPr>
-                            <m:t>ln</m:t>
-                          </m:r>
-                        </m:fName>
-                        <m:e>
-                          <m:sSub>
-                            <m:sSubPr>
-                              <m:ctrlPr>
-                                <w:rPr>
-                                  <w:rFonts w:ascii="Cambria Math" w:hAnsi="Cambria Math"/>
-                                  <w:i/>
-                                </w:rPr>
-                              </m:ctrlPr>
-                            </m:sSubPr>
-                            <m:e>
-                              <m:r>
-                                <w:rPr>
-                                  <w:rFonts w:ascii="Cambria Math" w:hAnsi="Cambria Math"/>
-                                </w:rPr>
-                                <m:t>x</m:t>
-                              </m:r>
-                            </m:e>
-                            <m:sub>
-                              <m:r>
-                                <w:rPr>
-                                  <w:rFonts w:ascii="Cambria Math" w:hAnsi="Cambria Math"/>
-                                </w:rPr>
-                                <m:t>i</m:t>
-                              </m:r>
-                            </m:sub>
-                          </m:sSub>
-                        </m:e>
-                      </m:func>
                     </m:e>
-                  </m:nary>
+                  </m:func>
                 </m:e>
-              </m:rad>
+              </m:nary>
             </m:e>
           </m:d>
         </m:oMath>
@@ -3200,25 +2990,7 @@
               <w:rFonts w:ascii="Cambria Math" w:hAnsi="Cambria Math"/>
             </w:rPr>
             <w:lastRenderedPageBreak/>
-            <m:t>Total Score</m:t>
-          </m:r>
-          <m:r>
-            <w:rPr>
-              <w:rFonts w:ascii="Cambria Math" w:hAnsi="Cambria Math"/>
-            </w:rPr>
-            <m:t>_PR</m:t>
-          </m:r>
-          <m:r>
-            <w:rPr>
-              <w:rFonts w:ascii="Cambria Math" w:hAnsi="Cambria Math"/>
-            </w:rPr>
-            <m:t xml:space="preserve">= </m:t>
-          </m:r>
-          <m:r>
-            <w:rPr>
-              <w:rFonts w:ascii="Cambria Math" w:hAnsi="Cambria Math"/>
-            </w:rPr>
-            <m:t>POS</m:t>
+            <m:t>Total Score_PR= POS</m:t>
           </m:r>
           <m:d>
             <m:dPr>
@@ -3236,45 +3008,80 @@
                 </w:rPr>
                 <m:t>-</m:t>
               </m:r>
-              <m:rad>
-                <m:radPr>
-                  <m:degHide m:val="1"/>
+              <m:nary>
+                <m:naryPr>
+                  <m:chr m:val="∑"/>
+                  <m:limLoc m:val="undOvr"/>
                   <m:ctrlPr>
                     <w:rPr>
                       <w:rFonts w:ascii="Cambria Math" w:hAnsi="Cambria Math"/>
                       <w:i/>
                     </w:rPr>
                   </m:ctrlPr>
-                </m:radPr>
-                <m:deg/>
+                </m:naryPr>
+                <m:sub>
+                  <m:r>
+                    <w:rPr>
+                      <w:rFonts w:ascii="Cambria Math" w:hAnsi="Cambria Math"/>
+                    </w:rPr>
+                    <m:t>i=0</m:t>
+                  </m:r>
+                </m:sub>
+                <m:sup>
+                  <m:r>
+                    <w:rPr>
+                      <w:rFonts w:ascii="Cambria Math" w:hAnsi="Cambria Math"/>
+                    </w:rPr>
+                    <m:t>N</m:t>
+                  </m:r>
+                </m:sup>
                 <m:e>
-                  <m:nary>
-                    <m:naryPr>
-                      <m:chr m:val="∑"/>
-                      <m:limLoc m:val="undOvr"/>
+                  <m:sSub>
+                    <m:sSubPr>
                       <m:ctrlPr>
                         <w:rPr>
                           <w:rFonts w:ascii="Cambria Math" w:hAnsi="Cambria Math"/>
                           <w:i/>
                         </w:rPr>
                       </m:ctrlPr>
-                    </m:naryPr>
+                    </m:sSubPr>
+                    <m:e>
+                      <m:r>
+                        <w:rPr>
+                          <w:rFonts w:ascii="Cambria Math" w:hAnsi="Cambria Math"/>
+                        </w:rPr>
+                        <m:t>x</m:t>
+                      </m:r>
+                    </m:e>
                     <m:sub>
                       <m:r>
                         <w:rPr>
                           <w:rFonts w:ascii="Cambria Math" w:hAnsi="Cambria Math"/>
                         </w:rPr>
-                        <m:t>i=0</m:t>
+                        <m:t>i</m:t>
                       </m:r>
                     </m:sub>
-                    <m:sup>
+                  </m:sSub>
+                  <m:func>
+                    <m:funcPr>
+                      <m:ctrlPr>
+                        <w:rPr>
+                          <w:rFonts w:ascii="Cambria Math" w:hAnsi="Cambria Math"/>
+                          <w:i/>
+                        </w:rPr>
+                      </m:ctrlPr>
+                    </m:funcPr>
+                    <m:fName>
                       <m:r>
+                        <m:rPr>
+                          <m:sty m:val="p"/>
+                        </m:rPr>
                         <w:rPr>
                           <w:rFonts w:ascii="Cambria Math" w:hAnsi="Cambria Math"/>
                         </w:rPr>
-                        <m:t>N</m:t>
+                        <m:t>ln</m:t>
                       </m:r>
-                    </m:sup>
+                    </m:fName>
                     <m:e>
                       <m:sSub>
                         <m:sSubPr>
@@ -3302,59 +3109,10 @@
                           </m:r>
                         </m:sub>
                       </m:sSub>
-                      <m:func>
-                        <m:funcPr>
-                          <m:ctrlPr>
-                            <w:rPr>
-                              <w:rFonts w:ascii="Cambria Math" w:hAnsi="Cambria Math"/>
-                              <w:i/>
-                            </w:rPr>
-                          </m:ctrlPr>
-                        </m:funcPr>
-                        <m:fName>
-                          <m:r>
-                            <m:rPr>
-                              <m:sty m:val="p"/>
-                            </m:rPr>
-                            <w:rPr>
-                              <w:rFonts w:ascii="Cambria Math" w:hAnsi="Cambria Math"/>
-                            </w:rPr>
-                            <m:t>ln</m:t>
-                          </m:r>
-                        </m:fName>
-                        <m:e>
-                          <m:sSub>
-                            <m:sSubPr>
-                              <m:ctrlPr>
-                                <w:rPr>
-                                  <w:rFonts w:ascii="Cambria Math" w:hAnsi="Cambria Math"/>
-                                  <w:i/>
-                                </w:rPr>
-                              </m:ctrlPr>
-                            </m:sSubPr>
-                            <m:e>
-                              <m:r>
-                                <w:rPr>
-                                  <w:rFonts w:ascii="Cambria Math" w:hAnsi="Cambria Math"/>
-                                </w:rPr>
-                                <m:t>x</m:t>
-                              </m:r>
-                            </m:e>
-                            <m:sub>
-                              <m:r>
-                                <w:rPr>
-                                  <w:rFonts w:ascii="Cambria Math" w:hAnsi="Cambria Math"/>
-                                </w:rPr>
-                                <m:t>i</m:t>
-                              </m:r>
-                            </m:sub>
-                          </m:sSub>
-                        </m:e>
-                      </m:func>
                     </m:e>
-                  </m:nary>
+                  </m:func>
                 </m:e>
-              </m:rad>
+              </m:nary>
               <m:r>
                 <w:rPr>
                   <w:rFonts w:ascii="Cambria Math" w:hAnsi="Cambria Math"/>
@@ -3833,81 +3591,25 @@
         <w:t xml:space="preserve"> 값을 기준으로 </w:t>
       </w:r>
       <w:r>
-        <w:t>(90,95</w:t>
-      </w:r>
-      <w:proofErr w:type="gramStart"/>
-      <w:r>
-        <w:t>] :</w:t>
-      </w:r>
-      <w:proofErr w:type="gramEnd"/>
-      <w:r>
-        <w:t xml:space="preserve"> 1, (70,90]</w:t>
+        <w:t>(90,95] : 1, (70,90]</w:t>
       </w:r>
       <w:r>
         <w:t xml:space="preserve"> : 2</w:t>
       </w:r>
       <w:r>
-        <w:t xml:space="preserve">, </w:t>
-      </w:r>
-      <w:r>
-        <w:t>(</w:t>
-      </w:r>
-      <w:r>
-        <w:t>5</w:t>
-      </w:r>
-      <w:r>
-        <w:t>0,</w:t>
-      </w:r>
-      <w:r>
-        <w:t>7</w:t>
-      </w:r>
-      <w:r>
-        <w:t>0]</w:t>
+        <w:t>, (50,70]</w:t>
       </w:r>
       <w:r>
         <w:t xml:space="preserve"> : 3</w:t>
       </w:r>
       <w:r>
-        <w:t>,</w:t>
-      </w:r>
-      <w:r>
-        <w:t xml:space="preserve"> </w:t>
-      </w:r>
-      <w:r>
-        <w:t>(</w:t>
-      </w:r>
-      <w:r>
-        <w:t>3</w:t>
-      </w:r>
-      <w:r>
-        <w:t>0,</w:t>
-      </w:r>
-      <w:r>
-        <w:t>5</w:t>
-      </w:r>
-      <w:r>
-        <w:t>0]</w:t>
+        <w:t>, (30,50]</w:t>
       </w:r>
       <w:r>
         <w:t xml:space="preserve"> : 4</w:t>
       </w:r>
       <w:r>
-        <w:t>,</w:t>
-      </w:r>
-      <w:r>
-        <w:t xml:space="preserve"> [5</w:t>
-      </w:r>
-      <w:r>
-        <w:t>,</w:t>
-      </w:r>
-      <w:r>
-        <w:t>30</w:t>
-      </w:r>
-      <w:r>
-        <w:t>]</w:t>
-      </w:r>
-      <w:r>
-        <w:t xml:space="preserve"> </w:t>
+        <w:t xml:space="preserve">, [5,30] </w:t>
       </w:r>
       <w:r>
         <w:t xml:space="preserve">: 5 </w:t>
@@ -4027,13 +3729,7 @@
         <w:rPr>
           <w:rFonts w:hint="eastAsia"/>
         </w:rPr>
-        <w:t xml:space="preserve"> </w:t>
-      </w:r>
-      <w:r>
-        <w:rPr>
-          <w:rFonts w:hint="eastAsia"/>
-        </w:rPr>
-        <w:t>T</w:t>
+        <w:t xml:space="preserve"> T</w:t>
       </w:r>
       <w:r>
         <w:t xml:space="preserve">ype </w:t>
@@ -4060,13 +3756,7 @@
         <w:rPr>
           <w:rFonts w:hint="eastAsia"/>
         </w:rPr>
-        <w:t>미만</w:t>
-      </w:r>
-      <w:r>
-        <w:rPr>
-          <w:rFonts w:hint="eastAsia"/>
-        </w:rPr>
-        <w:t xml:space="preserve"> </w:t>
+        <w:t xml:space="preserve">미만 </w:t>
       </w:r>
       <w:r>
         <w:t>&amp; -(</w:t>
@@ -4163,13 +3853,7 @@
         <w:rPr>
           <w:rFonts w:hint="eastAsia"/>
         </w:rPr>
-        <w:t>미만</w:t>
-      </w:r>
-      <w:r>
-        <w:rPr>
-          <w:rFonts w:hint="eastAsia"/>
-        </w:rPr>
-        <w:t>인 경우</w:t>
+        <w:t>미만인 경우</w:t>
       </w:r>
     </w:p>
     <w:p>
@@ -4188,13 +3872,7 @@
         <w:t>T</w:t>
       </w:r>
       <w:r>
-        <w:t xml:space="preserve">ype </w:t>
-      </w:r>
-      <w:r>
-        <w:t>D</w:t>
-      </w:r>
-      <w:r>
-        <w:t xml:space="preserve">: Diversity </w:t>
+        <w:t xml:space="preserve">ype D: Diversity </w:t>
       </w:r>
       <w:r>
         <w:rPr>
@@ -4209,13 +3887,7 @@
         <w:rPr>
           <w:rFonts w:hint="eastAsia"/>
         </w:rPr>
-        <w:t>미만</w:t>
-      </w:r>
-      <w:r>
-        <w:rPr>
-          <w:rFonts w:hint="eastAsia"/>
-        </w:rPr>
-        <w:t xml:space="preserve"> </w:t>
+        <w:t xml:space="preserve">미만 </w:t>
       </w:r>
       <w:r>
         <w:t>&amp; -(</w:t>
@@ -4242,13 +3914,7 @@
         <w:rPr>
           <w:rFonts w:hint="eastAsia"/>
         </w:rPr>
-        <w:t>미만</w:t>
-      </w:r>
-      <w:r>
-        <w:rPr>
-          <w:rFonts w:hint="eastAsia"/>
-        </w:rPr>
-        <w:t>인 경우</w:t>
+        <w:t>미만인 경우</w:t>
       </w:r>
     </w:p>
     <w:p>
@@ -4260,7 +3926,6 @@
         </w:numPr>
         <w:ind w:leftChars="0"/>
         <w:rPr>
-          <w:rFonts w:hint="eastAsia"/>
           <w:b/>
           <w:bCs/>
         </w:rPr>
@@ -4352,9 +4017,6 @@
           <w:numId w:val="1"/>
         </w:numPr>
         <w:ind w:leftChars="0"/>
-        <w:rPr>
-          <w:rFonts w:hint="eastAsia"/>
-        </w:rPr>
       </w:pPr>
       <w:proofErr w:type="spellStart"/>
       <w:r>

</xml_diff>